<commit_message>
Schema & Populating the database
</commit_message>
<xml_diff>
--- a/Conception/Modèle_Relationnel.docx
+++ b/Conception/Modèle_Relationnel.docx
@@ -9,27 +9,411 @@
           <w:color w:val="E06666"/>
           <w:sz w:val="24"/>
           <w:szCs w:val="24"/>
-        </w:rPr>
-      </w:pPr>
-      <w:r>
-        <w:rPr>
-          <w:b/>
-          <w:color w:val="E06666"/>
-          <w:sz w:val="24"/>
-          <w:szCs w:val="24"/>
+          <w:lang w:val="fr-CA"/>
+        </w:rPr>
+      </w:pPr>
+      <w:r>
+        <w:rPr>
+          <w:b/>
+          <w:color w:val="E06666"/>
+          <w:sz w:val="24"/>
+          <w:szCs w:val="24"/>
+          <w:lang w:val="fr-CA"/>
         </w:rPr>
         <w:t>Membre</w:t>
       </w:r>
     </w:p>
     <w:p>
-      <w:r>
-        <w:rPr>
-          <w:b/>
+      <w:pPr>
+        <w:rPr>
+          <w:lang w:val="fr-CA"/>
+        </w:rPr>
+      </w:pPr>
+      <w:proofErr w:type="gramStart"/>
+      <w:r>
+        <w:rPr>
+          <w:b/>
+          <w:lang w:val="fr-CA"/>
         </w:rPr>
         <w:t>Membre</w:t>
       </w:r>
       <w:r>
-        <w:t>(ID_membre, Courriel, MotDePasse, Nom, Rue, Ville, CodePostal)</w:t>
+        <w:rPr>
+          <w:lang w:val="fr-CA"/>
+        </w:rPr>
+        <w:t>(</w:t>
+      </w:r>
+      <w:proofErr w:type="spellStart"/>
+      <w:proofErr w:type="gramEnd"/>
+      <w:r>
+        <w:rPr>
+          <w:lang w:val="fr-CA"/>
+        </w:rPr>
+        <w:t>ID_membre</w:t>
+      </w:r>
+      <w:proofErr w:type="spellEnd"/>
+      <w:r>
+        <w:rPr>
+          <w:lang w:val="fr-CA"/>
+        </w:rPr>
+        <w:t xml:space="preserve">, Courriel, </w:t>
+      </w:r>
+      <w:proofErr w:type="spellStart"/>
+      <w:r>
+        <w:rPr>
+          <w:lang w:val="fr-CA"/>
+        </w:rPr>
+        <w:t>MotDePasse</w:t>
+      </w:r>
+      <w:proofErr w:type="spellEnd"/>
+      <w:r>
+        <w:rPr>
+          <w:lang w:val="fr-CA"/>
+        </w:rPr>
+        <w:t xml:space="preserve">, Nom, Rue, Ville, </w:t>
+      </w:r>
+      <w:proofErr w:type="spellStart"/>
+      <w:r>
+        <w:rPr>
+          <w:lang w:val="fr-CA"/>
+        </w:rPr>
+        <w:t>CodePostal</w:t>
+      </w:r>
+      <w:proofErr w:type="spellEnd"/>
+      <w:r>
+        <w:rPr>
+          <w:lang w:val="fr-CA"/>
+        </w:rPr>
+        <w:t>)</w:t>
+      </w:r>
+    </w:p>
+    <w:p>
+      <w:pPr>
+        <w:rPr>
+          <w:lang w:val="fr-CA"/>
+        </w:rPr>
+      </w:pPr>
+      <w:proofErr w:type="spellStart"/>
+      <w:r>
+        <w:rPr>
+          <w:b/>
+          <w:lang w:val="fr-CA"/>
+        </w:rPr>
+        <w:t>Primary</w:t>
+      </w:r>
+      <w:proofErr w:type="spellEnd"/>
+      <w:r>
+        <w:rPr>
+          <w:b/>
+          <w:lang w:val="fr-CA"/>
+        </w:rPr>
+        <w:t xml:space="preserve"> Key </w:t>
+      </w:r>
+      <w:proofErr w:type="spellStart"/>
+      <w:r>
+        <w:rPr>
+          <w:lang w:val="fr-CA"/>
+        </w:rPr>
+        <w:t>ID_membre</w:t>
+      </w:r>
+      <w:proofErr w:type="spellEnd"/>
+    </w:p>
+    <w:p>
+      <w:pPr>
+        <w:rPr>
+          <w:lang w:val="fr-CA"/>
+        </w:rPr>
+      </w:pPr>
+    </w:p>
+    <w:p>
+      <w:pPr>
+        <w:rPr>
+          <w:b/>
+          <w:color w:val="E06666"/>
+          <w:sz w:val="24"/>
+          <w:szCs w:val="24"/>
+          <w:lang w:val="fr-CA"/>
+        </w:rPr>
+      </w:pPr>
+      <w:proofErr w:type="spellStart"/>
+      <w:r>
+        <w:rPr>
+          <w:b/>
+          <w:color w:val="E06666"/>
+          <w:sz w:val="24"/>
+          <w:szCs w:val="24"/>
+          <w:lang w:val="fr-CA"/>
+        </w:rPr>
+        <w:t>MembreMensuel</w:t>
+      </w:r>
+      <w:proofErr w:type="spellEnd"/>
+    </w:p>
+    <w:p>
+      <w:pPr>
+        <w:rPr>
+          <w:lang w:val="fr-CA"/>
+        </w:rPr>
+      </w:pPr>
+      <w:proofErr w:type="spellStart"/>
+      <w:proofErr w:type="gramStart"/>
+      <w:r>
+        <w:rPr>
+          <w:b/>
+          <w:lang w:val="fr-CA"/>
+        </w:rPr>
+        <w:t>MembreMensuel</w:t>
+      </w:r>
+      <w:proofErr w:type="spellEnd"/>
+      <w:r>
+        <w:rPr>
+          <w:lang w:val="fr-CA"/>
+        </w:rPr>
+        <w:t>(</w:t>
+      </w:r>
+      <w:proofErr w:type="spellStart"/>
+      <w:proofErr w:type="gramEnd"/>
+      <w:r>
+        <w:rPr>
+          <w:lang w:val="fr-CA"/>
+        </w:rPr>
+        <w:t>ID_membre_mensuel</w:t>
+      </w:r>
+      <w:proofErr w:type="spellEnd"/>
+      <w:r>
+        <w:rPr>
+          <w:lang w:val="fr-CA"/>
+        </w:rPr>
+        <w:t xml:space="preserve">, </w:t>
+      </w:r>
+      <w:proofErr w:type="spellStart"/>
+      <w:r>
+        <w:rPr>
+          <w:lang w:val="fr-CA"/>
+        </w:rPr>
+        <w:t>PrixAbonnement</w:t>
+      </w:r>
+      <w:proofErr w:type="spellEnd"/>
+      <w:r>
+        <w:rPr>
+          <w:lang w:val="fr-CA"/>
+        </w:rPr>
+        <w:t xml:space="preserve">, </w:t>
+      </w:r>
+      <w:proofErr w:type="spellStart"/>
+      <w:r>
+        <w:rPr>
+          <w:lang w:val="fr-CA"/>
+        </w:rPr>
+        <w:t>DateDébut</w:t>
+      </w:r>
+      <w:proofErr w:type="spellEnd"/>
+      <w:r>
+        <w:rPr>
+          <w:lang w:val="fr-CA"/>
+        </w:rPr>
+        <w:t xml:space="preserve">, </w:t>
+      </w:r>
+      <w:proofErr w:type="spellStart"/>
+      <w:r>
+        <w:rPr>
+          <w:lang w:val="fr-CA"/>
+        </w:rPr>
+        <w:t>DateFin</w:t>
+      </w:r>
+      <w:proofErr w:type="spellEnd"/>
+      <w:r>
+        <w:rPr>
+          <w:lang w:val="fr-CA"/>
+        </w:rPr>
+        <w:t>, Échéance)</w:t>
+      </w:r>
+    </w:p>
+    <w:p>
+      <w:r>
+        <w:rPr>
+          <w:b/>
+        </w:rPr>
+        <w:t>Primary Key</w:t>
+      </w:r>
+      <w:r>
+        <w:t xml:space="preserve"> </w:t>
+      </w:r>
+      <w:proofErr w:type="spellStart"/>
+      <w:r>
+        <w:t>ID_membre_mensuel</w:t>
+      </w:r>
+      <w:proofErr w:type="spellEnd"/>
+    </w:p>
+    <w:p>
+      <w:r>
+        <w:rPr>
+          <w:b/>
+        </w:rPr>
+        <w:t>Foreign Key</w:t>
+      </w:r>
+      <w:r>
+        <w:t xml:space="preserve"> ID</w:t>
+      </w:r>
+      <w:r>
+        <w:rPr>
+          <w:b/>
+        </w:rPr>
+        <w:t xml:space="preserve"> references</w:t>
+      </w:r>
+      <w:r>
+        <w:t xml:space="preserve"> Membre(ID_membre)</w:t>
+      </w:r>
+    </w:p>
+    <w:p/>
+    <w:p>
+      <w:pPr>
+        <w:rPr>
+          <w:b/>
+          <w:color w:val="E06666"/>
+          <w:sz w:val="24"/>
+          <w:szCs w:val="24"/>
+        </w:rPr>
+      </w:pPr>
+      <w:r>
+        <w:rPr>
+          <w:b/>
+          <w:color w:val="E06666"/>
+          <w:sz w:val="24"/>
+          <w:szCs w:val="24"/>
+        </w:rPr>
+        <w:t>MembrePPV</w:t>
+      </w:r>
+    </w:p>
+    <w:p>
+      <w:r>
+        <w:rPr>
+          <w:b/>
+        </w:rPr>
+        <w:t>MembrePPV</w:t>
+      </w:r>
+      <w:r>
+        <w:t>(ID_membre_ppv, nb_film_ppv)</w:t>
+      </w:r>
+    </w:p>
+    <w:p>
+      <w:r>
+        <w:rPr>
+          <w:b/>
+        </w:rPr>
+        <w:t>Primary Key</w:t>
+      </w:r>
+      <w:r>
+        <w:t xml:space="preserve"> ID_membre_ppv</w:t>
+      </w:r>
+    </w:p>
+    <w:p>
+      <w:r>
+        <w:rPr>
+          <w:b/>
+        </w:rPr>
+        <w:t>Foreign Key</w:t>
+      </w:r>
+      <w:r>
+        <w:t xml:space="preserve"> ID </w:t>
+      </w:r>
+      <w:r>
+        <w:rPr>
+          <w:b/>
+        </w:rPr>
+        <w:t>references</w:t>
+      </w:r>
+      <w:r>
+        <w:t xml:space="preserve"> Membre(ID_membre)</w:t>
+      </w:r>
+    </w:p>
+    <w:p/>
+    <w:p>
+      <w:pPr>
+        <w:rPr>
+          <w:b/>
+          <w:color w:val="E06666"/>
+          <w:sz w:val="24"/>
+          <w:szCs w:val="24"/>
+          <w:lang w:val="fr-CA"/>
+        </w:rPr>
+      </w:pPr>
+      <w:proofErr w:type="spellStart"/>
+      <w:r>
+        <w:rPr>
+          <w:b/>
+          <w:color w:val="E06666"/>
+          <w:sz w:val="24"/>
+          <w:szCs w:val="24"/>
+          <w:lang w:val="fr-CA"/>
+        </w:rPr>
+        <w:t>CarteCrédit</w:t>
+      </w:r>
+      <w:proofErr w:type="spellEnd"/>
+    </w:p>
+    <w:p>
+      <w:pPr>
+        <w:rPr>
+          <w:lang w:val="fr-CA"/>
+        </w:rPr>
+      </w:pPr>
+      <w:proofErr w:type="spellStart"/>
+      <w:proofErr w:type="gramStart"/>
+      <w:r>
+        <w:rPr>
+          <w:b/>
+          <w:lang w:val="fr-CA"/>
+        </w:rPr>
+        <w:t>CarteCrédit</w:t>
+      </w:r>
+      <w:proofErr w:type="spellEnd"/>
+      <w:r>
+        <w:rPr>
+          <w:lang w:val="fr-CA"/>
+        </w:rPr>
+        <w:t>(</w:t>
+      </w:r>
+      <w:proofErr w:type="spellStart"/>
+      <w:proofErr w:type="gramEnd"/>
+      <w:r>
+        <w:rPr>
+          <w:lang w:val="fr-CA"/>
+        </w:rPr>
+        <w:t>NoCarte</w:t>
+      </w:r>
+      <w:proofErr w:type="spellEnd"/>
+      <w:r>
+        <w:rPr>
+          <w:lang w:val="fr-CA"/>
+        </w:rPr>
+        <w:t xml:space="preserve">, </w:t>
+      </w:r>
+      <w:proofErr w:type="spellStart"/>
+      <w:r>
+        <w:rPr>
+          <w:lang w:val="fr-CA"/>
+        </w:rPr>
+        <w:t>ID_membre</w:t>
+      </w:r>
+      <w:proofErr w:type="spellEnd"/>
+      <w:r>
+        <w:rPr>
+          <w:lang w:val="fr-CA"/>
+        </w:rPr>
+        <w:t xml:space="preserve">, titulaire, </w:t>
+      </w:r>
+      <w:proofErr w:type="spellStart"/>
+      <w:r>
+        <w:rPr>
+          <w:lang w:val="fr-CA"/>
+        </w:rPr>
+        <w:t>date_exp</w:t>
+      </w:r>
+      <w:proofErr w:type="spellEnd"/>
+      <w:r>
+        <w:rPr>
+          <w:lang w:val="fr-CA"/>
+        </w:rPr>
+        <w:t>, CCV)</w:t>
       </w:r>
     </w:p>
     <w:p>
@@ -39,9 +423,150 @@
         </w:rPr>
         <w:t xml:space="preserve">Primary Key </w:t>
       </w:r>
-      <w:r>
+      <w:proofErr w:type="spellStart"/>
+      <w:r>
+        <w:t>NoCarte</w:t>
+      </w:r>
+      <w:proofErr w:type="spellEnd"/>
+    </w:p>
+    <w:p>
+      <w:r>
+        <w:rPr>
+          <w:b/>
+        </w:rPr>
+        <w:t xml:space="preserve">Foreign Key </w:t>
+      </w:r>
+      <w:r>
+        <w:t xml:space="preserve">ID_membre </w:t>
+      </w:r>
+      <w:r>
+        <w:rPr>
+          <w:b/>
+        </w:rPr>
+        <w:t>references</w:t>
+      </w:r>
+      <w:r>
+        <w:t xml:space="preserve"> Membre(ID_membre)</w:t>
+      </w:r>
+    </w:p>
+    <w:p/>
+    <w:p>
+      <w:pPr>
+        <w:rPr>
+          <w:b/>
+          <w:color w:val="E06666"/>
+          <w:sz w:val="24"/>
+          <w:szCs w:val="24"/>
+          <w:lang w:val="fr-CA"/>
+        </w:rPr>
+      </w:pPr>
+      <w:r>
+        <w:rPr>
+          <w:b/>
+          <w:color w:val="E06666"/>
+          <w:sz w:val="24"/>
+          <w:szCs w:val="24"/>
+          <w:lang w:val="fr-CA"/>
+        </w:rPr>
+        <w:t>Commande</w:t>
+      </w:r>
+    </w:p>
+    <w:p>
+      <w:pPr>
+        <w:rPr>
+          <w:lang w:val="fr-CA"/>
+        </w:rPr>
+      </w:pPr>
+      <w:proofErr w:type="gramStart"/>
+      <w:r>
+        <w:rPr>
+          <w:b/>
+          <w:lang w:val="fr-CA"/>
+        </w:rPr>
+        <w:t>Commande</w:t>
+      </w:r>
+      <w:r>
+        <w:rPr>
+          <w:lang w:val="fr-CA"/>
+        </w:rPr>
+        <w:t>(</w:t>
+      </w:r>
+      <w:proofErr w:type="spellStart"/>
+      <w:proofErr w:type="gramEnd"/>
+      <w:r>
+        <w:rPr>
+          <w:lang w:val="fr-CA"/>
+        </w:rPr>
+        <w:t>NoCommande</w:t>
+      </w:r>
+      <w:proofErr w:type="spellEnd"/>
+      <w:r>
+        <w:rPr>
+          <w:lang w:val="fr-CA"/>
+        </w:rPr>
+        <w:t xml:space="preserve">, </w:t>
+      </w:r>
+      <w:proofErr w:type="spellStart"/>
+      <w:r>
+        <w:rPr>
+          <w:lang w:val="fr-CA"/>
+        </w:rPr>
         <w:t>ID_membre</w:t>
       </w:r>
+      <w:proofErr w:type="spellEnd"/>
+      <w:r>
+        <w:rPr>
+          <w:lang w:val="fr-CA"/>
+        </w:rPr>
+        <w:t xml:space="preserve">, </w:t>
+      </w:r>
+      <w:proofErr w:type="spellStart"/>
+      <w:r>
+        <w:rPr>
+          <w:lang w:val="fr-CA"/>
+        </w:rPr>
+        <w:t>DateLivraison</w:t>
+      </w:r>
+      <w:proofErr w:type="spellEnd"/>
+      <w:r>
+        <w:rPr>
+          <w:lang w:val="fr-CA"/>
+        </w:rPr>
+        <w:t>, Distance, Coût)</w:t>
+      </w:r>
+    </w:p>
+    <w:p>
+      <w:r>
+        <w:rPr>
+          <w:b/>
+        </w:rPr>
+        <w:t xml:space="preserve">Primary Key </w:t>
+      </w:r>
+      <w:proofErr w:type="spellStart"/>
+      <w:r>
+        <w:t>NoCommande</w:t>
+      </w:r>
+      <w:proofErr w:type="spellEnd"/>
+    </w:p>
+    <w:p>
+      <w:r>
+        <w:rPr>
+          <w:b/>
+        </w:rPr>
+        <w:t xml:space="preserve">Foreign Key </w:t>
+      </w:r>
+      <w:r>
+        <w:t xml:space="preserve">ID_membre </w:t>
+      </w:r>
+      <w:r>
+        <w:rPr>
+          <w:b/>
+        </w:rPr>
+        <w:t>references</w:t>
+      </w:r>
+      <w:r>
+        <w:t xml:space="preserve"> Membre(ID_membre)</w:t>
+      </w:r>
     </w:p>
     <w:p/>
     <w:p>
@@ -51,27 +576,82 @@
           <w:color w:val="E06666"/>
           <w:sz w:val="24"/>
           <w:szCs w:val="24"/>
-        </w:rPr>
-      </w:pPr>
-      <w:r>
-        <w:rPr>
-          <w:b/>
-          <w:color w:val="E06666"/>
-          <w:sz w:val="24"/>
-          <w:szCs w:val="24"/>
-        </w:rPr>
-        <w:t>MembreMensuel</w:t>
-      </w:r>
-    </w:p>
-    <w:p>
-      <w:r>
-        <w:rPr>
-          <w:b/>
-        </w:rPr>
-        <w:t>MembreMensuel</w:t>
-      </w:r>
-      <w:r>
-        <w:t>(ID_membre_mensuel, PrixAbonnement, DateDébut, DateFin, Échéance)</w:t>
+          <w:lang w:val="fr-CA"/>
+        </w:rPr>
+      </w:pPr>
+      <w:r>
+        <w:rPr>
+          <w:b/>
+          <w:color w:val="E06666"/>
+          <w:sz w:val="24"/>
+          <w:szCs w:val="24"/>
+          <w:lang w:val="fr-CA"/>
+        </w:rPr>
+        <w:t>DVD</w:t>
+      </w:r>
+    </w:p>
+    <w:p>
+      <w:pPr>
+        <w:rPr>
+          <w:lang w:val="fr-CA"/>
+        </w:rPr>
+      </w:pPr>
+      <w:proofErr w:type="gramStart"/>
+      <w:r>
+        <w:rPr>
+          <w:b/>
+          <w:lang w:val="fr-CA"/>
+        </w:rPr>
+        <w:t>DVD</w:t>
+      </w:r>
+      <w:r>
+        <w:rPr>
+          <w:lang w:val="fr-CA"/>
+        </w:rPr>
+        <w:t>(</w:t>
+      </w:r>
+      <w:proofErr w:type="spellStart"/>
+      <w:proofErr w:type="gramEnd"/>
+      <w:r>
+        <w:rPr>
+          <w:lang w:val="fr-CA"/>
+        </w:rPr>
+        <w:t>ID_dvd</w:t>
+      </w:r>
+      <w:proofErr w:type="spellEnd"/>
+      <w:r>
+        <w:rPr>
+          <w:lang w:val="fr-CA"/>
+        </w:rPr>
+        <w:t xml:space="preserve">, </w:t>
+      </w:r>
+      <w:proofErr w:type="spellStart"/>
+      <w:r>
+        <w:rPr>
+          <w:lang w:val="fr-CA"/>
+        </w:rPr>
+        <w:t>NoCommande</w:t>
+      </w:r>
+      <w:proofErr w:type="spellEnd"/>
+      <w:r>
+        <w:rPr>
+          <w:lang w:val="fr-CA"/>
+        </w:rPr>
+        <w:t xml:space="preserve">, </w:t>
+      </w:r>
+      <w:proofErr w:type="spellStart"/>
+      <w:r>
+        <w:rPr>
+          <w:lang w:val="fr-CA"/>
+        </w:rPr>
+        <w:t>NoFilme</w:t>
+      </w:r>
+      <w:proofErr w:type="spellEnd"/>
+      <w:r>
+        <w:rPr>
+          <w:lang w:val="fr-CA"/>
+        </w:rPr>
+        <w:t>)</w:t>
       </w:r>
     </w:p>
     <w:p>
@@ -82,27 +662,52 @@
         <w:t>Primary Key</w:t>
       </w:r>
       <w:r>
-        <w:t xml:space="preserve"> ID_membre_mensuel</w:t>
-      </w:r>
-    </w:p>
-    <w:p>
-      <w:r>
-        <w:rPr>
-          <w:b/>
-        </w:rPr>
-        <w:t>Foreign Key</w:t>
-      </w:r>
-      <w:r>
-        <w:t xml:space="preserve"> ID</w:t>
-      </w:r>
-      <w:r>
-        <w:rPr>
-          <w:b/>
-        </w:rPr>
-        <w:t xml:space="preserve"> references</w:t>
-      </w:r>
-      <w:r>
-        <w:t xml:space="preserve"> Membre(ID_membre)</w:t>
+        <w:t xml:space="preserve"> </w:t>
+      </w:r>
+      <w:proofErr w:type="spellStart"/>
+      <w:r>
+        <w:t>ID_dvd</w:t>
+      </w:r>
+      <w:proofErr w:type="spellEnd"/>
+    </w:p>
+    <w:p>
+      <w:r>
+        <w:rPr>
+          <w:b/>
+        </w:rPr>
+        <w:t xml:space="preserve">Foreign Key </w:t>
+      </w:r>
+      <w:r>
+        <w:t xml:space="preserve">NoCommande </w:t>
+      </w:r>
+      <w:r>
+        <w:rPr>
+          <w:b/>
+        </w:rPr>
+        <w:t>references</w:t>
+      </w:r>
+      <w:r>
+        <w:t xml:space="preserve"> Commande(NoCommande)</w:t>
+      </w:r>
+    </w:p>
+    <w:p>
+      <w:r>
+        <w:rPr>
+          <w:b/>
+        </w:rPr>
+        <w:t xml:space="preserve">Foreign Key </w:t>
+      </w:r>
+      <w:r>
+        <w:t xml:space="preserve">NoFilme </w:t>
+      </w:r>
+      <w:r>
+        <w:rPr>
+          <w:b/>
+        </w:rPr>
+        <w:t>references</w:t>
+      </w:r>
+      <w:r>
+        <w:t xml:space="preserve"> Filme(NoFilme)</w:t>
       </w:r>
     </w:p>
     <w:p/>
@@ -113,58 +718,172 @@
           <w:color w:val="E06666"/>
           <w:sz w:val="24"/>
           <w:szCs w:val="24"/>
-        </w:rPr>
-      </w:pPr>
-      <w:r>
-        <w:rPr>
-          <w:b/>
-          <w:color w:val="E06666"/>
-          <w:sz w:val="24"/>
-          <w:szCs w:val="24"/>
-        </w:rPr>
-        <w:t>MembrePPV</w:t>
-      </w:r>
-    </w:p>
-    <w:p>
-      <w:r>
-        <w:rPr>
-          <w:b/>
-        </w:rPr>
-        <w:t>MembrePPV</w:t>
-      </w:r>
-      <w:r>
-        <w:t>(ID_membre_ppv, nb_film_ppv)</w:t>
-      </w:r>
-    </w:p>
-    <w:p>
-      <w:r>
-        <w:rPr>
-          <w:b/>
-        </w:rPr>
-        <w:t>Primary Key</w:t>
-      </w:r>
-      <w:r>
-        <w:t xml:space="preserve"> ID_membre_ppv</w:t>
-      </w:r>
-    </w:p>
-    <w:p>
-      <w:r>
-        <w:rPr>
-          <w:b/>
-        </w:rPr>
-        <w:t>Foreign Key</w:t>
-      </w:r>
-      <w:r>
-        <w:t xml:space="preserve"> ID </w:t>
-      </w:r>
-      <w:r>
-        <w:rPr>
-          <w:b/>
-        </w:rPr>
-        <w:t>references</w:t>
-      </w:r>
-      <w:r>
-        <w:t xml:space="preserve"> Membre(ID_membre)</w:t>
+          <w:lang w:val="fr-CA"/>
+        </w:rPr>
+      </w:pPr>
+      <w:r>
+        <w:rPr>
+          <w:b/>
+          <w:color w:val="E06666"/>
+          <w:sz w:val="24"/>
+          <w:szCs w:val="24"/>
+          <w:lang w:val="fr-CA"/>
+        </w:rPr>
+        <w:t>Filme</w:t>
+      </w:r>
+    </w:p>
+    <w:p>
+      <w:pPr>
+        <w:rPr>
+          <w:lang w:val="fr-CA"/>
+        </w:rPr>
+      </w:pPr>
+      <w:proofErr w:type="gramStart"/>
+      <w:r>
+        <w:rPr>
+          <w:b/>
+          <w:lang w:val="fr-CA"/>
+        </w:rPr>
+        <w:t>Filme</w:t>
+      </w:r>
+      <w:r>
+        <w:rPr>
+          <w:lang w:val="fr-CA"/>
+        </w:rPr>
+        <w:t>(</w:t>
+      </w:r>
+      <w:proofErr w:type="spellStart"/>
+      <w:proofErr w:type="gramEnd"/>
+      <w:r>
+        <w:rPr>
+          <w:lang w:val="fr-CA"/>
+        </w:rPr>
+        <w:t>NoFilme</w:t>
+      </w:r>
+      <w:proofErr w:type="spellEnd"/>
+      <w:r>
+        <w:rPr>
+          <w:lang w:val="fr-CA"/>
+        </w:rPr>
+        <w:t xml:space="preserve">, Titre, Genre, </w:t>
+      </w:r>
+      <w:proofErr w:type="spellStart"/>
+      <w:r>
+        <w:rPr>
+          <w:lang w:val="fr-CA"/>
+        </w:rPr>
+        <w:t>DateProduction</w:t>
+      </w:r>
+      <w:proofErr w:type="spellEnd"/>
+      <w:r>
+        <w:rPr>
+          <w:lang w:val="fr-CA"/>
+        </w:rPr>
+        <w:t>, Durée)</w:t>
+      </w:r>
+    </w:p>
+    <w:p>
+      <w:pPr>
+        <w:rPr>
+          <w:lang w:val="fr-CA"/>
+        </w:rPr>
+      </w:pPr>
+      <w:proofErr w:type="spellStart"/>
+      <w:r>
+        <w:rPr>
+          <w:b/>
+          <w:lang w:val="fr-CA"/>
+        </w:rPr>
+        <w:t>Primary</w:t>
+      </w:r>
+      <w:proofErr w:type="spellEnd"/>
+      <w:r>
+        <w:rPr>
+          <w:b/>
+          <w:lang w:val="fr-CA"/>
+        </w:rPr>
+        <w:t xml:space="preserve"> Key</w:t>
+      </w:r>
+      <w:r>
+        <w:rPr>
+          <w:lang w:val="fr-CA"/>
+        </w:rPr>
+        <w:t xml:space="preserve"> </w:t>
+      </w:r>
+      <w:proofErr w:type="spellStart"/>
+      <w:r>
+        <w:rPr>
+          <w:lang w:val="fr-CA"/>
+        </w:rPr>
+        <w:t>NoFilme</w:t>
+      </w:r>
+      <w:proofErr w:type="spellEnd"/>
+    </w:p>
+    <w:p>
+      <w:pPr>
+        <w:rPr>
+          <w:lang w:val="fr-CA"/>
+        </w:rPr>
+      </w:pPr>
+    </w:p>
+    <w:p>
+      <w:pPr>
+        <w:rPr>
+          <w:b/>
+          <w:color w:val="E06666"/>
+          <w:sz w:val="24"/>
+          <w:szCs w:val="24"/>
+          <w:lang w:val="fr-CA"/>
+        </w:rPr>
+      </w:pPr>
+      <w:r>
+        <w:rPr>
+          <w:b/>
+          <w:color w:val="E06666"/>
+          <w:sz w:val="24"/>
+          <w:szCs w:val="24"/>
+          <w:lang w:val="fr-CA"/>
+        </w:rPr>
+        <w:t>Participant</w:t>
+      </w:r>
+    </w:p>
+    <w:p>
+      <w:pPr>
+        <w:rPr>
+          <w:lang w:val="fr-CA"/>
+        </w:rPr>
+      </w:pPr>
+      <w:proofErr w:type="gramStart"/>
+      <w:r>
+        <w:rPr>
+          <w:b/>
+          <w:lang w:val="fr-CA"/>
+        </w:rPr>
+        <w:t>Participant</w:t>
+      </w:r>
+      <w:r>
+        <w:rPr>
+          <w:lang w:val="fr-CA"/>
+        </w:rPr>
+        <w:t>(</w:t>
+      </w:r>
+      <w:proofErr w:type="gramEnd"/>
+      <w:r>
+        <w:rPr>
+          <w:lang w:val="fr-CA"/>
+        </w:rPr>
+        <w:t>NAS, Nom, Age, Sexe, Nationalité)</w:t>
+      </w:r>
+    </w:p>
+    <w:p>
+      <w:r>
+        <w:rPr>
+          <w:b/>
+        </w:rPr>
+        <w:t xml:space="preserve">Primary Key </w:t>
+      </w:r>
+      <w:r>
+        <w:t>NAS</w:t>
       </w:r>
     </w:p>
     <w:p/>
@@ -184,314 +903,52 @@
           <w:sz w:val="24"/>
           <w:szCs w:val="24"/>
         </w:rPr>
-        <w:t>CarteCrédit</w:t>
-      </w:r>
-    </w:p>
-    <w:p>
-      <w:r>
-        <w:rPr>
-          <w:b/>
-        </w:rPr>
-        <w:t>CarteCrédit</w:t>
-      </w:r>
-      <w:r>
-        <w:t>(NoCarte, ID_membre, titulaire, date_exp, CCV)</w:t>
-      </w:r>
-    </w:p>
-    <w:p>
-      <w:r>
-        <w:rPr>
-          <w:b/>
-        </w:rPr>
-        <w:t xml:space="preserve">Primary Key </w:t>
-      </w:r>
-      <w:r>
-        <w:t>NoCarte</w:t>
-      </w:r>
-    </w:p>
-    <w:p>
-      <w:r>
-        <w:rPr>
-          <w:b/>
-        </w:rPr>
-        <w:t xml:space="preserve">Foreign Key </w:t>
-      </w:r>
-      <w:r>
-        <w:t>ID_m</w:t>
-      </w:r>
-      <w:r>
-        <w:t xml:space="preserve">embre </w:t>
-      </w:r>
-      <w:r>
-        <w:rPr>
-          <w:b/>
-        </w:rPr>
-        <w:t>references</w:t>
-      </w:r>
-      <w:r>
-        <w:t xml:space="preserve"> Membre(ID_membre)</w:t>
-      </w:r>
-    </w:p>
-    <w:p/>
-    <w:p>
-      <w:pPr>
-        <w:rPr>
-          <w:b/>
-          <w:color w:val="E06666"/>
-          <w:sz w:val="24"/>
-          <w:szCs w:val="24"/>
-        </w:rPr>
-      </w:pPr>
-      <w:r>
-        <w:rPr>
-          <w:b/>
-          <w:color w:val="E06666"/>
-          <w:sz w:val="24"/>
-          <w:szCs w:val="24"/>
-        </w:rPr>
-        <w:t>Commande</w:t>
-      </w:r>
-    </w:p>
-    <w:p>
-      <w:r>
-        <w:rPr>
-          <w:b/>
-        </w:rPr>
-        <w:t>Commande</w:t>
-      </w:r>
-      <w:r>
-        <w:t>(NoCommande, ID_membre, DateLivraison, Distance, Coût)</w:t>
-      </w:r>
-    </w:p>
-    <w:p>
-      <w:r>
-        <w:rPr>
-          <w:b/>
-        </w:rPr>
-        <w:t xml:space="preserve">Primary Key </w:t>
-      </w:r>
-      <w:r>
-        <w:t>NoCommande</w:t>
-      </w:r>
-    </w:p>
-    <w:p>
-      <w:r>
-        <w:rPr>
-          <w:b/>
-        </w:rPr>
-        <w:t xml:space="preserve">Foreign Key </w:t>
-      </w:r>
-      <w:r>
-        <w:t xml:space="preserve">ID_membre </w:t>
-      </w:r>
-      <w:r>
-        <w:rPr>
-          <w:b/>
-        </w:rPr>
-        <w:t>references</w:t>
-      </w:r>
-      <w:r>
-        <w:t xml:space="preserve"> Membre(ID_membre)</w:t>
-      </w:r>
-    </w:p>
-    <w:p/>
-    <w:p>
-      <w:pPr>
-        <w:rPr>
-          <w:b/>
-          <w:color w:val="E06666"/>
-          <w:sz w:val="24"/>
-          <w:szCs w:val="24"/>
-        </w:rPr>
-      </w:pPr>
-      <w:r>
-        <w:rPr>
-          <w:b/>
-          <w:color w:val="E06666"/>
-          <w:sz w:val="24"/>
-          <w:szCs w:val="24"/>
-        </w:rPr>
-        <w:t>DVD</w:t>
-      </w:r>
-    </w:p>
-    <w:p>
-      <w:r>
-        <w:rPr>
-          <w:b/>
-        </w:rPr>
-        <w:t>DVD</w:t>
-      </w:r>
-      <w:r>
-        <w:t>(ID_dvd, NoCommande, NoFilme)</w:t>
-      </w:r>
-    </w:p>
-    <w:p>
-      <w:r>
-        <w:rPr>
-          <w:b/>
-        </w:rPr>
-        <w:t>Primary Key</w:t>
-      </w:r>
-      <w:r>
-        <w:t xml:space="preserve"> ID_dvd</w:t>
-      </w:r>
-    </w:p>
-    <w:p>
-      <w:r>
-        <w:rPr>
-          <w:b/>
-        </w:rPr>
-        <w:t xml:space="preserve">Foreign Key </w:t>
-      </w:r>
-      <w:r>
-        <w:t>NoCom</w:t>
-      </w:r>
-      <w:r>
-        <w:t xml:space="preserve">mande </w:t>
-      </w:r>
-      <w:r>
-        <w:rPr>
-          <w:b/>
-        </w:rPr>
-        <w:t>references</w:t>
-      </w:r>
-      <w:r>
-        <w:t xml:space="preserve"> Commande(NoCommande)</w:t>
-      </w:r>
-    </w:p>
-    <w:p>
-      <w:r>
-        <w:rPr>
-          <w:b/>
-        </w:rPr>
-        <w:t xml:space="preserve">Foreign Key </w:t>
-      </w:r>
-      <w:r>
-        <w:t xml:space="preserve">NoFilme </w:t>
-      </w:r>
-      <w:r>
-        <w:rPr>
-          <w:b/>
-        </w:rPr>
-        <w:t>references</w:t>
-      </w:r>
-      <w:r>
-        <w:t xml:space="preserve"> Filme(NoFilme)</w:t>
-      </w:r>
-    </w:p>
-    <w:p/>
-    <w:p>
-      <w:pPr>
-        <w:rPr>
-          <w:b/>
-          <w:color w:val="E06666"/>
-          <w:sz w:val="24"/>
-          <w:szCs w:val="24"/>
-        </w:rPr>
-      </w:pPr>
-      <w:r>
-        <w:rPr>
-          <w:b/>
-          <w:color w:val="E06666"/>
-          <w:sz w:val="24"/>
-          <w:szCs w:val="24"/>
+        <w:t>FilmeParticipant</w:t>
+      </w:r>
+    </w:p>
+    <w:p>
+      <w:proofErr w:type="spellStart"/>
+      <w:proofErr w:type="gramStart"/>
+      <w:r>
+        <w:rPr>
+          <w:b/>
         </w:rPr>
         <w:t>Filme</w:t>
       </w:r>
-    </w:p>
-    <w:p>
-      <w:r>
-        <w:rPr>
-          <w:b/>
-        </w:rPr>
-        <w:t>Filme</w:t>
-      </w:r>
-      <w:r>
-        <w:t>(NoFilme, Titre, Genre, DateProduction, Durée)</w:t>
-      </w:r>
-    </w:p>
-    <w:p>
-      <w:r>
-        <w:rPr>
-          <w:b/>
-        </w:rPr>
-        <w:t>Primary Key</w:t>
-      </w:r>
-      <w:r>
-        <w:t xml:space="preserve"> NoFilme</w:t>
-      </w:r>
-    </w:p>
-    <w:p/>
-    <w:p>
-      <w:pPr>
-        <w:rPr>
-          <w:b/>
-          <w:color w:val="E06666"/>
-          <w:sz w:val="24"/>
-          <w:szCs w:val="24"/>
-        </w:rPr>
-      </w:pPr>
-      <w:r>
-        <w:rPr>
-          <w:b/>
-          <w:color w:val="E06666"/>
-          <w:sz w:val="24"/>
-          <w:szCs w:val="24"/>
+      <w:r>
+        <w:rPr>
+          <w:b/>
         </w:rPr>
         <w:t>Participant</w:t>
       </w:r>
-    </w:p>
-    <w:p>
-      <w:r>
-        <w:rPr>
-          <w:b/>
-        </w:rPr>
-        <w:t>Participant</w:t>
-      </w:r>
-      <w:r>
-        <w:t>(NAS, Nom, Age, Sexe, Nationalité)</w:t>
-      </w:r>
-    </w:p>
-    <w:p>
-      <w:r>
-        <w:rPr>
-          <w:b/>
-        </w:rPr>
-        <w:t xml:space="preserve">Primary Key </w:t>
-      </w:r>
-      <w:r>
-        <w:t>NAS</w:t>
-      </w:r>
-    </w:p>
-    <w:p/>
-    <w:p>
-      <w:pPr>
-        <w:rPr>
-          <w:b/>
-          <w:color w:val="E06666"/>
-          <w:sz w:val="24"/>
-          <w:szCs w:val="24"/>
-        </w:rPr>
-      </w:pPr>
-      <w:r>
-        <w:rPr>
-          <w:b/>
-          <w:color w:val="E06666"/>
-          <w:sz w:val="24"/>
-          <w:szCs w:val="24"/>
-        </w:rPr>
-        <w:t>FilmeParticipant</w:t>
-      </w:r>
-    </w:p>
-    <w:p>
-      <w:r>
-        <w:rPr>
-          <w:b/>
-        </w:rPr>
-        <w:t>Participant</w:t>
-      </w:r>
-      <w:r>
-        <w:t>(ID_participant, NoFilme, Role, Salaire)</w:t>
+      <w:proofErr w:type="spellEnd"/>
+      <w:r>
+        <w:t>(</w:t>
+      </w:r>
+      <w:proofErr w:type="spellStart"/>
+      <w:proofErr w:type="gramEnd"/>
+      <w:r>
+        <w:t>ID_participant</w:t>
+      </w:r>
+      <w:proofErr w:type="spellEnd"/>
+      <w:r>
+        <w:t xml:space="preserve">, </w:t>
+      </w:r>
+      <w:proofErr w:type="spellStart"/>
+      <w:r>
+        <w:t>NoFilme</w:t>
+      </w:r>
+      <w:proofErr w:type="spellEnd"/>
+      <w:r>
+        <w:t xml:space="preserve">, Role, </w:t>
+      </w:r>
+      <w:proofErr w:type="spellStart"/>
+      <w:r>
+        <w:t>Salaire</w:t>
+      </w:r>
+      <w:proofErr w:type="spellEnd"/>
+      <w:r>
+        <w:t>)</w:t>
       </w:r>
     </w:p>
     <w:p>
@@ -556,31 +1013,69 @@
           <w:color w:val="E06666"/>
           <w:sz w:val="24"/>
           <w:szCs w:val="24"/>
-        </w:rPr>
-      </w:pPr>
-      <w:r>
-        <w:rPr>
-          <w:b/>
-          <w:color w:val="E06666"/>
-          <w:sz w:val="24"/>
-          <w:szCs w:val="24"/>
+          <w:lang w:val="fr-CA"/>
+        </w:rPr>
+      </w:pPr>
+      <w:r>
+        <w:rPr>
+          <w:b/>
+          <w:color w:val="E06666"/>
+          <w:sz w:val="24"/>
+          <w:szCs w:val="24"/>
+          <w:lang w:val="fr-CA"/>
         </w:rPr>
         <w:lastRenderedPageBreak/>
         <w:t>Oscars</w:t>
       </w:r>
     </w:p>
     <w:p>
-      <w:r>
-        <w:rPr>
-          <w:b/>
-        </w:rPr>
-        <w:t>Participant</w:t>
-      </w:r>
-      <w:r>
-        <w:t>(ID_oscar, Date, Lieu, MaitreC</w:t>
-      </w:r>
-      <w:r>
-        <w:t>eremonie)</w:t>
+      <w:pPr>
+        <w:rPr>
+          <w:lang w:val="fr-CA"/>
+        </w:rPr>
+      </w:pPr>
+      <w:proofErr w:type="gramStart"/>
+      <w:r>
+        <w:rPr>
+          <w:b/>
+          <w:lang w:val="fr-CA"/>
+        </w:rPr>
+        <w:t>Oscars</w:t>
+      </w:r>
+      <w:r>
+        <w:rPr>
+          <w:lang w:val="fr-CA"/>
+        </w:rPr>
+        <w:t>(</w:t>
+      </w:r>
+      <w:proofErr w:type="spellStart"/>
+      <w:proofErr w:type="gramEnd"/>
+      <w:r>
+        <w:rPr>
+          <w:lang w:val="fr-CA"/>
+        </w:rPr>
+        <w:t>ID_oscar</w:t>
+      </w:r>
+      <w:proofErr w:type="spellEnd"/>
+      <w:r>
+        <w:rPr>
+          <w:lang w:val="fr-CA"/>
+        </w:rPr>
+        <w:t xml:space="preserve">, Date, Lieu, </w:t>
+      </w:r>
+      <w:proofErr w:type="spellStart"/>
+      <w:r>
+        <w:rPr>
+          <w:lang w:val="fr-CA"/>
+        </w:rPr>
+        <w:t>MaitreCeremonie</w:t>
+      </w:r>
+      <w:proofErr w:type="spellEnd"/>
+      <w:r>
+        <w:rPr>
+          <w:lang w:val="fr-CA"/>
+        </w:rPr>
+        <w:t>)</w:t>
       </w:r>
     </w:p>
     <w:p>
@@ -590,9 +1085,11 @@
         </w:rPr>
         <w:t xml:space="preserve">Primary Key </w:t>
       </w:r>
+      <w:proofErr w:type="spellStart"/>
       <w:r>
         <w:t>ID_oscar</w:t>
       </w:r>
+      <w:proofErr w:type="spellEnd"/>
     </w:p>
     <w:p/>
     <w:p>
@@ -615,14 +1112,55 @@
       </w:r>
     </w:p>
     <w:p>
-      <w:r>
-        <w:rPr>
-          <w:b/>
-        </w:rPr>
-        <w:t>Participant</w:t>
-      </w:r>
-      <w:r>
-        <w:t>(NoFilme, ID_oscar, Catégorie, Victoire)</w:t>
+      <w:pPr>
+        <w:rPr>
+          <w:lang w:val="fr-CA"/>
+        </w:rPr>
+      </w:pPr>
+      <w:proofErr w:type="spellStart"/>
+      <w:proofErr w:type="gramStart"/>
+      <w:r>
+        <w:rPr>
+          <w:b/>
+          <w:lang w:val="fr-CA"/>
+        </w:rPr>
+        <w:t>FilmeOscars</w:t>
+      </w:r>
+      <w:proofErr w:type="spellEnd"/>
+      <w:r>
+        <w:rPr>
+          <w:lang w:val="fr-CA"/>
+        </w:rPr>
+        <w:t>(</w:t>
+      </w:r>
+      <w:proofErr w:type="spellStart"/>
+      <w:proofErr w:type="gramEnd"/>
+      <w:r>
+        <w:rPr>
+          <w:lang w:val="fr-CA"/>
+        </w:rPr>
+        <w:t>NoFilme</w:t>
+      </w:r>
+      <w:proofErr w:type="spellEnd"/>
+      <w:r>
+        <w:rPr>
+          <w:lang w:val="fr-CA"/>
+        </w:rPr>
+        <w:t xml:space="preserve">, </w:t>
+      </w:r>
+      <w:proofErr w:type="spellStart"/>
+      <w:r>
+        <w:rPr>
+          <w:lang w:val="fr-CA"/>
+        </w:rPr>
+        <w:t>ID_oscar</w:t>
+      </w:r>
+      <w:proofErr w:type="spellEnd"/>
+      <w:r>
+        <w:rPr>
+          <w:lang w:val="fr-CA"/>
+        </w:rPr>
+        <w:t>, Catégorie, Victoire)</w:t>
       </w:r>
     </w:p>
     <w:p>
@@ -632,9 +1170,19 @@
         </w:rPr>
         <w:t xml:space="preserve">Primary Key </w:t>
       </w:r>
-      <w:r>
-        <w:t>NoFilme, ID_oscar</w:t>
-      </w:r>
+      <w:proofErr w:type="spellStart"/>
+      <w:r>
+        <w:t>NoFilme</w:t>
+      </w:r>
+      <w:proofErr w:type="spellEnd"/>
+      <w:r>
+        <w:t xml:space="preserve">, </w:t>
+      </w:r>
+      <w:proofErr w:type="spellStart"/>
+      <w:r>
+        <w:t>ID_oscar</w:t>
+      </w:r>
+      <w:proofErr w:type="spellEnd"/>
     </w:p>
     <w:p>
       <w:r>
@@ -693,30 +1241,82 @@
           <w:color w:val="E06666"/>
           <w:sz w:val="24"/>
           <w:szCs w:val="24"/>
-        </w:rPr>
-      </w:pPr>
-      <w:r>
-        <w:rPr>
-          <w:b/>
-          <w:color w:val="E06666"/>
-          <w:sz w:val="24"/>
-          <w:szCs w:val="24"/>
+          <w:lang w:val="fr-CA"/>
+        </w:rPr>
+      </w:pPr>
+      <w:r>
+        <w:rPr>
+          <w:b/>
+          <w:color w:val="E06666"/>
+          <w:sz w:val="24"/>
+          <w:szCs w:val="24"/>
+          <w:lang w:val="fr-CA"/>
         </w:rPr>
         <w:t>Visionnement</w:t>
       </w:r>
     </w:p>
     <w:p>
-      <w:r>
-        <w:rPr>
-          <w:b/>
+      <w:pPr>
+        <w:rPr>
+          <w:lang w:val="fr-CA"/>
+        </w:rPr>
+      </w:pPr>
+      <w:proofErr w:type="gramStart"/>
+      <w:r>
+        <w:rPr>
+          <w:b/>
+          <w:lang w:val="fr-CA"/>
         </w:rPr>
         <w:t>Visionnement</w:t>
       </w:r>
       <w:r>
-        <w:t>(ID_membre</w:t>
-      </w:r>
-      <w:r>
-        <w:t>, NoFilme, Date, TempsArret)</w:t>
+        <w:rPr>
+          <w:lang w:val="fr-CA"/>
+        </w:rPr>
+        <w:t>(</w:t>
+      </w:r>
+      <w:proofErr w:type="spellStart"/>
+      <w:proofErr w:type="gramEnd"/>
+      <w:r>
+        <w:rPr>
+          <w:lang w:val="fr-CA"/>
+        </w:rPr>
+        <w:t>ID_membre</w:t>
+      </w:r>
+      <w:proofErr w:type="spellEnd"/>
+      <w:r>
+        <w:rPr>
+          <w:lang w:val="fr-CA"/>
+        </w:rPr>
+        <w:t xml:space="preserve">, </w:t>
+      </w:r>
+      <w:proofErr w:type="spellStart"/>
+      <w:r>
+        <w:rPr>
+          <w:lang w:val="fr-CA"/>
+        </w:rPr>
+        <w:t>NoFilme</w:t>
+      </w:r>
+      <w:proofErr w:type="spellEnd"/>
+      <w:r>
+        <w:rPr>
+          <w:lang w:val="fr-CA"/>
+        </w:rPr>
+        <w:t xml:space="preserve">, Date, </w:t>
+      </w:r>
+      <w:proofErr w:type="spellStart"/>
+      <w:r>
+        <w:rPr>
+          <w:lang w:val="fr-CA"/>
+        </w:rPr>
+        <w:t>TempsArret</w:t>
+      </w:r>
+      <w:proofErr w:type="spellEnd"/>
+      <w:r>
+        <w:rPr>
+          <w:lang w:val="fr-CA"/>
+        </w:rPr>
+        <w:t>)</w:t>
       </w:r>
     </w:p>
     <w:p>
@@ -726,9 +1326,19 @@
         </w:rPr>
         <w:t xml:space="preserve">Primary Key </w:t>
       </w:r>
-      <w:r>
-        <w:t>ID_membre, NoFilme</w:t>
-      </w:r>
+      <w:proofErr w:type="spellStart"/>
+      <w:r>
+        <w:t>ID_membre</w:t>
+      </w:r>
+      <w:proofErr w:type="spellEnd"/>
+      <w:r>
+        <w:t xml:space="preserve">, </w:t>
+      </w:r>
+      <w:proofErr w:type="spellStart"/>
+      <w:r>
+        <w:t>NoFilme</w:t>
+      </w:r>
+      <w:proofErr w:type="spellEnd"/>
     </w:p>
     <w:p>
       <w:r>
@@ -788,7 +1398,7 @@
         <w:rFonts w:ascii="Arial" w:eastAsia="Arial" w:hAnsi="Arial" w:cs="Arial"/>
         <w:sz w:val="22"/>
         <w:szCs w:val="22"/>
-        <w:lang w:eastAsia="en-CA" w:bidi="ar-SA"/>
+        <w:lang w:val="en-CA" w:eastAsia="en-CA" w:bidi="ar-SA"/>
       </w:rPr>
     </w:rPrDefault>
     <w:pPrDefault>

</xml_diff>

<commit_message>
Conception update + query
</commit_message>
<xml_diff>
--- a/Conception/Modèle_Relationnel.docx
+++ b/Conception/Modèle_Relationnel.docx
@@ -176,9 +176,224 @@
         <w:rPr>
           <w:lang w:val="fr-CA"/>
         </w:rPr>
+        <w:t>ID_</w:t>
+      </w:r>
+      <w:r>
+        <w:rPr>
+          <w:noProof/>
+          <w:lang w:val="fr-CA"/>
+        </w:rPr>
+        <w:t>membre</w:t>
+      </w:r>
+      <w:r>
+        <w:rPr>
+          <w:lang w:val="fr-CA"/>
+        </w:rPr>
+        <w:t>_mensuel</w:t>
+      </w:r>
+      <w:proofErr w:type="spellEnd"/>
+      <w:r>
+        <w:rPr>
+          <w:lang w:val="fr-CA"/>
+        </w:rPr>
+        <w:t xml:space="preserve">, </w:t>
+      </w:r>
+      <w:proofErr w:type="spellStart"/>
+      <w:r>
+        <w:rPr>
+          <w:lang w:val="fr-CA"/>
+        </w:rPr>
+        <w:t>PrixAbonnement</w:t>
+      </w:r>
+      <w:proofErr w:type="spellEnd"/>
+      <w:r>
+        <w:rPr>
+          <w:lang w:val="fr-CA"/>
+        </w:rPr>
+        <w:t xml:space="preserve">, </w:t>
+      </w:r>
+      <w:proofErr w:type="spellStart"/>
+      <w:r>
+        <w:rPr>
+          <w:lang w:val="fr-CA"/>
+        </w:rPr>
+        <w:t>DateDébut</w:t>
+      </w:r>
+      <w:proofErr w:type="spellEnd"/>
+      <w:r>
+        <w:rPr>
+          <w:lang w:val="fr-CA"/>
+        </w:rPr>
+        <w:t xml:space="preserve">, </w:t>
+      </w:r>
+      <w:proofErr w:type="spellStart"/>
+      <w:r>
+        <w:rPr>
+          <w:lang w:val="fr-CA"/>
+        </w:rPr>
+        <w:t>DateFin</w:t>
+      </w:r>
+      <w:proofErr w:type="spellEnd"/>
+      <w:r>
+        <w:rPr>
+          <w:lang w:val="fr-CA"/>
+        </w:rPr>
+        <w:t>, Échéance)</w:t>
+      </w:r>
+    </w:p>
+    <w:p>
+      <w:r>
+        <w:rPr>
+          <w:b/>
+        </w:rPr>
+        <w:t>Primary Key</w:t>
+      </w:r>
+      <w:r>
+        <w:t xml:space="preserve"> </w:t>
+      </w:r>
+      <w:proofErr w:type="spellStart"/>
+      <w:r>
         <w:t>ID_membre_mensuel</w:t>
       </w:r>
       <w:proofErr w:type="spellEnd"/>
+    </w:p>
+    <w:p>
+      <w:r>
+        <w:rPr>
+          <w:b/>
+        </w:rPr>
+        <w:t>Foreign Key</w:t>
+      </w:r>
+      <w:r>
+        <w:t xml:space="preserve"> ID</w:t>
+      </w:r>
+      <w:r>
+        <w:rPr>
+          <w:b/>
+        </w:rPr>
+        <w:t xml:space="preserve"> references</w:t>
+      </w:r>
+      <w:r>
+        <w:t xml:space="preserve"> Membre(ID_membre)</w:t>
+      </w:r>
+    </w:p>
+    <w:p/>
+    <w:p>
+      <w:pPr>
+        <w:rPr>
+          <w:b/>
+          <w:color w:val="E06666"/>
+          <w:sz w:val="24"/>
+          <w:szCs w:val="24"/>
+        </w:rPr>
+      </w:pPr>
+      <w:r>
+        <w:rPr>
+          <w:b/>
+          <w:color w:val="E06666"/>
+          <w:sz w:val="24"/>
+          <w:szCs w:val="24"/>
+        </w:rPr>
+        <w:t>MembrePPV</w:t>
+      </w:r>
+    </w:p>
+    <w:p>
+      <w:r>
+        <w:rPr>
+          <w:b/>
+        </w:rPr>
+        <w:t>MembrePPV</w:t>
+      </w:r>
+      <w:r>
+        <w:t>(ID_membre_ppv, nb_film_ppv)</w:t>
+      </w:r>
+    </w:p>
+    <w:p>
+      <w:r>
+        <w:rPr>
+          <w:b/>
+        </w:rPr>
+        <w:t>Primary Key</w:t>
+      </w:r>
+      <w:r>
+        <w:t xml:space="preserve"> ID_membre_ppv</w:t>
+      </w:r>
+    </w:p>
+    <w:p>
+      <w:r>
+        <w:rPr>
+          <w:b/>
+        </w:rPr>
+        <w:t>Foreign Key</w:t>
+      </w:r>
+      <w:r>
+        <w:t xml:space="preserve"> ID </w:t>
+      </w:r>
+      <w:r>
+        <w:rPr>
+          <w:b/>
+        </w:rPr>
+        <w:t>references</w:t>
+      </w:r>
+      <w:r>
+        <w:t xml:space="preserve"> Membre(ID_membre)</w:t>
+      </w:r>
+    </w:p>
+    <w:p/>
+    <w:p>
+      <w:pPr>
+        <w:rPr>
+          <w:b/>
+          <w:color w:val="E06666"/>
+          <w:sz w:val="24"/>
+          <w:szCs w:val="24"/>
+          <w:lang w:val="fr-CA"/>
+        </w:rPr>
+      </w:pPr>
+      <w:proofErr w:type="spellStart"/>
+      <w:r>
+        <w:rPr>
+          <w:b/>
+          <w:color w:val="E06666"/>
+          <w:sz w:val="24"/>
+          <w:szCs w:val="24"/>
+          <w:lang w:val="fr-CA"/>
+        </w:rPr>
+        <w:t>CarteCrédit</w:t>
+      </w:r>
+      <w:proofErr w:type="spellEnd"/>
+    </w:p>
+    <w:p>
+      <w:pPr>
+        <w:rPr>
+          <w:lang w:val="fr-CA"/>
+        </w:rPr>
+      </w:pPr>
+      <w:proofErr w:type="spellStart"/>
+      <w:proofErr w:type="gramStart"/>
+      <w:r>
+        <w:rPr>
+          <w:b/>
+          <w:lang w:val="fr-CA"/>
+        </w:rPr>
+        <w:t>CarteCrédit</w:t>
+      </w:r>
+      <w:proofErr w:type="spellEnd"/>
+      <w:r>
+        <w:rPr>
+          <w:lang w:val="fr-CA"/>
+        </w:rPr>
+        <w:t>(</w:t>
+      </w:r>
+      <w:proofErr w:type="spellStart"/>
+      <w:proofErr w:type="gramEnd"/>
+      <w:r>
+        <w:rPr>
+          <w:lang w:val="fr-CA"/>
+        </w:rPr>
+        <w:t>NoCarte</w:t>
+      </w:r>
+      <w:proofErr w:type="spellEnd"/>
       <w:r>
         <w:rPr>
           <w:lang w:val="fr-CA"/>
@@ -190,7 +405,112 @@
         <w:rPr>
           <w:lang w:val="fr-CA"/>
         </w:rPr>
-        <w:t>PrixAbonnement</w:t>
+        <w:t>ID_membre</w:t>
+      </w:r>
+      <w:proofErr w:type="spellEnd"/>
+      <w:r>
+        <w:rPr>
+          <w:lang w:val="fr-CA"/>
+        </w:rPr>
+        <w:t xml:space="preserve">, titulaire, </w:t>
+      </w:r>
+      <w:proofErr w:type="spellStart"/>
+      <w:r>
+        <w:rPr>
+          <w:lang w:val="fr-CA"/>
+        </w:rPr>
+        <w:t>date_exp</w:t>
+      </w:r>
+      <w:proofErr w:type="spellEnd"/>
+      <w:r>
+        <w:rPr>
+          <w:lang w:val="fr-CA"/>
+        </w:rPr>
+        <w:t>, CCV)</w:t>
+      </w:r>
+    </w:p>
+    <w:p>
+      <w:r>
+        <w:rPr>
+          <w:b/>
+        </w:rPr>
+        <w:t xml:space="preserve">Primary Key </w:t>
+      </w:r>
+      <w:proofErr w:type="spellStart"/>
+      <w:r>
+        <w:t>NoCarte</w:t>
+      </w:r>
+      <w:proofErr w:type="spellEnd"/>
+    </w:p>
+    <w:p>
+      <w:r>
+        <w:rPr>
+          <w:b/>
+        </w:rPr>
+        <w:t xml:space="preserve">Foreign Key </w:t>
+      </w:r>
+      <w:r>
+        <w:t xml:space="preserve">ID_membre </w:t>
+      </w:r>
+      <w:r>
+        <w:rPr>
+          <w:b/>
+        </w:rPr>
+        <w:t>references</w:t>
+      </w:r>
+      <w:r>
+        <w:t xml:space="preserve"> Membre(ID_membre)</w:t>
+      </w:r>
+    </w:p>
+    <w:p/>
+    <w:p>
+      <w:pPr>
+        <w:rPr>
+          <w:b/>
+          <w:color w:val="E06666"/>
+          <w:sz w:val="24"/>
+          <w:szCs w:val="24"/>
+          <w:lang w:val="fr-CA"/>
+        </w:rPr>
+      </w:pPr>
+      <w:r>
+        <w:rPr>
+          <w:b/>
+          <w:color w:val="E06666"/>
+          <w:sz w:val="24"/>
+          <w:szCs w:val="24"/>
+          <w:lang w:val="fr-CA"/>
+        </w:rPr>
+        <w:t>Commande</w:t>
+      </w:r>
+    </w:p>
+    <w:p>
+      <w:pPr>
+        <w:rPr>
+          <w:lang w:val="fr-CA"/>
+        </w:rPr>
+      </w:pPr>
+      <w:proofErr w:type="gramStart"/>
+      <w:r>
+        <w:rPr>
+          <w:b/>
+          <w:lang w:val="fr-CA"/>
+        </w:rPr>
+        <w:t>Commande</w:t>
+      </w:r>
+      <w:r>
+        <w:rPr>
+          <w:lang w:val="fr-CA"/>
+        </w:rPr>
+        <w:t>(</w:t>
+      </w:r>
+      <w:proofErr w:type="spellStart"/>
+      <w:proofErr w:type="gramEnd"/>
+      <w:r>
+        <w:rPr>
+          <w:lang w:val="fr-CA"/>
+        </w:rPr>
+        <w:t>NoCommande</w:t>
       </w:r>
       <w:proofErr w:type="spellEnd"/>
       <w:r>
@@ -204,7 +524,7 @@
         <w:rPr>
           <w:lang w:val="fr-CA"/>
         </w:rPr>
-        <w:t>DateDébut</w:t>
+        <w:t>ID_dvd</w:t>
       </w:r>
       <w:proofErr w:type="spellEnd"/>
       <w:r>
@@ -218,14 +538,189 @@
         <w:rPr>
           <w:lang w:val="fr-CA"/>
         </w:rPr>
-        <w:t>DateFin</w:t>
-      </w:r>
-      <w:proofErr w:type="spellEnd"/>
-      <w:r>
-        <w:rPr>
-          <w:lang w:val="fr-CA"/>
-        </w:rPr>
-        <w:t>, Échéance)</w:t>
+        <w:t>ID_membre</w:t>
+      </w:r>
+      <w:proofErr w:type="spellEnd"/>
+      <w:r>
+        <w:rPr>
+          <w:lang w:val="fr-CA"/>
+        </w:rPr>
+        <w:t xml:space="preserve">, </w:t>
+      </w:r>
+      <w:proofErr w:type="spellStart"/>
+      <w:r>
+        <w:rPr>
+          <w:lang w:val="fr-CA"/>
+        </w:rPr>
+        <w:t>DateLivraison</w:t>
+      </w:r>
+      <w:proofErr w:type="spellEnd"/>
+      <w:r>
+        <w:rPr>
+          <w:lang w:val="fr-CA"/>
+        </w:rPr>
+        <w:t>, Distance, Coût)</w:t>
+      </w:r>
+    </w:p>
+    <w:p>
+      <w:r>
+        <w:rPr>
+          <w:b/>
+        </w:rPr>
+        <w:t xml:space="preserve">Primary Key </w:t>
+      </w:r>
+      <w:proofErr w:type="spellStart"/>
+      <w:r>
+        <w:t>NoCommande</w:t>
+      </w:r>
+      <w:proofErr w:type="spellEnd"/>
+    </w:p>
+    <w:p>
+      <w:r>
+        <w:rPr>
+          <w:b/>
+        </w:rPr>
+        <w:t xml:space="preserve">Foreign Key </w:t>
+      </w:r>
+      <w:r>
+        <w:t xml:space="preserve">ID_membre </w:t>
+      </w:r>
+      <w:r>
+        <w:rPr>
+          <w:b/>
+        </w:rPr>
+        <w:t>references</w:t>
+      </w:r>
+      <w:r>
+        <w:t xml:space="preserve"> </w:t>
+      </w:r>
+      <w:proofErr w:type="gramStart"/>
+      <w:r>
+        <w:t>Membre(</w:t>
+      </w:r>
+      <w:proofErr w:type="gramEnd"/>
+      <w:r>
+        <w:t>ID_membre)</w:t>
+      </w:r>
+    </w:p>
+    <w:p>
+      <w:r>
+        <w:rPr>
+          <w:b/>
+        </w:rPr>
+        <w:t xml:space="preserve">Foreign Key </w:t>
+      </w:r>
+      <w:proofErr w:type="spellStart"/>
+      <w:r>
+        <w:rPr>
+          <w:lang w:val="fr-CA"/>
+        </w:rPr>
+        <w:t>ID_dvd</w:t>
+      </w:r>
+      <w:proofErr w:type="spellEnd"/>
+      <w:r>
+        <w:rPr>
+          <w:b/>
+        </w:rPr>
+        <w:t xml:space="preserve"> </w:t>
+      </w:r>
+      <w:r>
+        <w:rPr>
+          <w:b/>
+        </w:rPr>
+        <w:t>references</w:t>
+      </w:r>
+      <w:r>
+        <w:t xml:space="preserve"> </w:t>
+      </w:r>
+      <w:r>
+        <w:t>DVD</w:t>
+      </w:r>
+      <w:r>
+        <w:t>(</w:t>
+      </w:r>
+      <w:proofErr w:type="spellStart"/>
+      <w:r>
+        <w:rPr>
+          <w:lang w:val="fr-CA"/>
+        </w:rPr>
+        <w:t>ID_dvd</w:t>
+      </w:r>
+      <w:proofErr w:type="spellEnd"/>
+      <w:r>
+        <w:t>)</w:t>
+      </w:r>
+    </w:p>
+    <w:p/>
+    <w:p>
+      <w:pPr>
+        <w:rPr>
+          <w:b/>
+          <w:color w:val="E06666"/>
+          <w:sz w:val="24"/>
+          <w:szCs w:val="24"/>
+          <w:lang w:val="fr-CA"/>
+        </w:rPr>
+      </w:pPr>
+      <w:r>
+        <w:rPr>
+          <w:b/>
+          <w:color w:val="E06666"/>
+          <w:sz w:val="24"/>
+          <w:szCs w:val="24"/>
+          <w:lang w:val="fr-CA"/>
+        </w:rPr>
+        <w:t>DVD</w:t>
+      </w:r>
+    </w:p>
+    <w:p>
+      <w:pPr>
+        <w:rPr>
+          <w:lang w:val="fr-CA"/>
+        </w:rPr>
+      </w:pPr>
+      <w:proofErr w:type="gramStart"/>
+      <w:r>
+        <w:rPr>
+          <w:b/>
+          <w:lang w:val="fr-CA"/>
+        </w:rPr>
+        <w:t>DVD</w:t>
+      </w:r>
+      <w:r>
+        <w:rPr>
+          <w:lang w:val="fr-CA"/>
+        </w:rPr>
+        <w:t>(</w:t>
+      </w:r>
+      <w:proofErr w:type="spellStart"/>
+      <w:proofErr w:type="gramEnd"/>
+      <w:r>
+        <w:rPr>
+          <w:lang w:val="fr-CA"/>
+        </w:rPr>
+        <w:t>ID_dvd</w:t>
+      </w:r>
+      <w:proofErr w:type="spellEnd"/>
+      <w:r>
+        <w:rPr>
+          <w:lang w:val="fr-CA"/>
+        </w:rPr>
+        <w:t xml:space="preserve">, </w:t>
+      </w:r>
+      <w:proofErr w:type="spellStart"/>
+      <w:r>
+        <w:rPr>
+          <w:lang w:val="fr-CA"/>
+        </w:rPr>
+        <w:t>NoFilme</w:t>
+      </w:r>
+      <w:proofErr w:type="spellEnd"/>
+      <w:r>
+        <w:rPr>
+          <w:lang w:val="fr-CA"/>
+        </w:rPr>
+        <w:t>)</w:t>
       </w:r>
     </w:p>
     <w:p>
@@ -240,28 +735,41 @@
       </w:r>
       <w:proofErr w:type="spellStart"/>
       <w:r>
-        <w:t>ID_membre_mensuel</w:t>
-      </w:r>
-      <w:proofErr w:type="spellEnd"/>
-    </w:p>
-    <w:p>
-      <w:r>
-        <w:rPr>
-          <w:b/>
-        </w:rPr>
-        <w:t>Foreign Key</w:t>
-      </w:r>
-      <w:r>
-        <w:t xml:space="preserve"> ID</w:t>
-      </w:r>
-      <w:r>
-        <w:rPr>
-          <w:b/>
-        </w:rPr>
-        <w:t xml:space="preserve"> references</w:t>
-      </w:r>
-      <w:r>
-        <w:t xml:space="preserve"> Membre(ID_membre)</w:t>
+        <w:t>ID_dvd</w:t>
+      </w:r>
+      <w:proofErr w:type="spellEnd"/>
+    </w:p>
+    <w:p>
+      <w:r>
+        <w:rPr>
+          <w:b/>
+        </w:rPr>
+        <w:t xml:space="preserve">Foreign Key </w:t>
+      </w:r>
+      <w:proofErr w:type="spellStart"/>
+      <w:r>
+        <w:t>NoFilme</w:t>
+      </w:r>
+      <w:proofErr w:type="spellEnd"/>
+      <w:r>
+        <w:t xml:space="preserve"> </w:t>
+      </w:r>
+      <w:r>
+        <w:rPr>
+          <w:b/>
+        </w:rPr>
+        <w:t>references</w:t>
+      </w:r>
+      <w:r>
+        <w:t xml:space="preserve"> </w:t>
+      </w:r>
+      <w:proofErr w:type="gramStart"/>
+      <w:r>
+        <w:t>Filme(</w:t>
+      </w:r>
+      <w:proofErr w:type="gramEnd"/>
+      <w:r>
+        <w:t>NoFilme)</w:t>
       </w:r>
     </w:p>
     <w:p/>
@@ -272,58 +780,172 @@
           <w:color w:val="E06666"/>
           <w:sz w:val="24"/>
           <w:szCs w:val="24"/>
-        </w:rPr>
-      </w:pPr>
-      <w:r>
-        <w:rPr>
-          <w:b/>
-          <w:color w:val="E06666"/>
-          <w:sz w:val="24"/>
-          <w:szCs w:val="24"/>
-        </w:rPr>
-        <w:t>MembrePPV</w:t>
-      </w:r>
-    </w:p>
-    <w:p>
-      <w:r>
-        <w:rPr>
-          <w:b/>
-        </w:rPr>
-        <w:t>MembrePPV</w:t>
-      </w:r>
-      <w:r>
-        <w:t>(ID_membre_ppv, nb_film_ppv)</w:t>
-      </w:r>
-    </w:p>
-    <w:p>
-      <w:r>
-        <w:rPr>
-          <w:b/>
-        </w:rPr>
-        <w:t>Primary Key</w:t>
-      </w:r>
-      <w:r>
-        <w:t xml:space="preserve"> ID_membre_ppv</w:t>
-      </w:r>
-    </w:p>
-    <w:p>
-      <w:r>
-        <w:rPr>
-          <w:b/>
-        </w:rPr>
-        <w:t>Foreign Key</w:t>
-      </w:r>
-      <w:r>
-        <w:t xml:space="preserve"> ID </w:t>
-      </w:r>
-      <w:r>
-        <w:rPr>
-          <w:b/>
-        </w:rPr>
-        <w:t>references</w:t>
-      </w:r>
-      <w:r>
-        <w:t xml:space="preserve"> Membre(ID_membre)</w:t>
+          <w:lang w:val="fr-CA"/>
+        </w:rPr>
+      </w:pPr>
+      <w:r>
+        <w:rPr>
+          <w:b/>
+          <w:color w:val="E06666"/>
+          <w:sz w:val="24"/>
+          <w:szCs w:val="24"/>
+          <w:lang w:val="fr-CA"/>
+        </w:rPr>
+        <w:t>Filme</w:t>
+      </w:r>
+    </w:p>
+    <w:p>
+      <w:pPr>
+        <w:rPr>
+          <w:lang w:val="fr-CA"/>
+        </w:rPr>
+      </w:pPr>
+      <w:proofErr w:type="gramStart"/>
+      <w:r>
+        <w:rPr>
+          <w:b/>
+          <w:lang w:val="fr-CA"/>
+        </w:rPr>
+        <w:t>Filme</w:t>
+      </w:r>
+      <w:r>
+        <w:rPr>
+          <w:lang w:val="fr-CA"/>
+        </w:rPr>
+        <w:t>(</w:t>
+      </w:r>
+      <w:proofErr w:type="spellStart"/>
+      <w:proofErr w:type="gramEnd"/>
+      <w:r>
+        <w:rPr>
+          <w:lang w:val="fr-CA"/>
+        </w:rPr>
+        <w:t>NoFilme</w:t>
+      </w:r>
+      <w:proofErr w:type="spellEnd"/>
+      <w:r>
+        <w:rPr>
+          <w:lang w:val="fr-CA"/>
+        </w:rPr>
+        <w:t xml:space="preserve">, Titre, Genre, </w:t>
+      </w:r>
+      <w:proofErr w:type="spellStart"/>
+      <w:r>
+        <w:rPr>
+          <w:lang w:val="fr-CA"/>
+        </w:rPr>
+        <w:t>DateProduction</w:t>
+      </w:r>
+      <w:proofErr w:type="spellEnd"/>
+      <w:r>
+        <w:rPr>
+          <w:lang w:val="fr-CA"/>
+        </w:rPr>
+        <w:t>, Durée)</w:t>
+      </w:r>
+    </w:p>
+    <w:p>
+      <w:pPr>
+        <w:rPr>
+          <w:lang w:val="fr-CA"/>
+        </w:rPr>
+      </w:pPr>
+      <w:proofErr w:type="spellStart"/>
+      <w:r>
+        <w:rPr>
+          <w:b/>
+          <w:lang w:val="fr-CA"/>
+        </w:rPr>
+        <w:t>Primary</w:t>
+      </w:r>
+      <w:proofErr w:type="spellEnd"/>
+      <w:r>
+        <w:rPr>
+          <w:b/>
+          <w:lang w:val="fr-CA"/>
+        </w:rPr>
+        <w:t xml:space="preserve"> Key</w:t>
+      </w:r>
+      <w:r>
+        <w:rPr>
+          <w:lang w:val="fr-CA"/>
+        </w:rPr>
+        <w:t xml:space="preserve"> </w:t>
+      </w:r>
+      <w:proofErr w:type="spellStart"/>
+      <w:r>
+        <w:rPr>
+          <w:lang w:val="fr-CA"/>
+        </w:rPr>
+        <w:t>NoFilme</w:t>
+      </w:r>
+      <w:proofErr w:type="spellEnd"/>
+    </w:p>
+    <w:p>
+      <w:pPr>
+        <w:rPr>
+          <w:lang w:val="fr-CA"/>
+        </w:rPr>
+      </w:pPr>
+    </w:p>
+    <w:p>
+      <w:pPr>
+        <w:rPr>
+          <w:b/>
+          <w:color w:val="E06666"/>
+          <w:sz w:val="24"/>
+          <w:szCs w:val="24"/>
+          <w:lang w:val="fr-CA"/>
+        </w:rPr>
+      </w:pPr>
+      <w:r>
+        <w:rPr>
+          <w:b/>
+          <w:color w:val="E06666"/>
+          <w:sz w:val="24"/>
+          <w:szCs w:val="24"/>
+          <w:lang w:val="fr-CA"/>
+        </w:rPr>
+        <w:t>Participant</w:t>
+      </w:r>
+    </w:p>
+    <w:p>
+      <w:pPr>
+        <w:rPr>
+          <w:lang w:val="fr-CA"/>
+        </w:rPr>
+      </w:pPr>
+      <w:proofErr w:type="gramStart"/>
+      <w:r>
+        <w:rPr>
+          <w:b/>
+          <w:lang w:val="fr-CA"/>
+        </w:rPr>
+        <w:t>Participant</w:t>
+      </w:r>
+      <w:r>
+        <w:rPr>
+          <w:lang w:val="fr-CA"/>
+        </w:rPr>
+        <w:t>(</w:t>
+      </w:r>
+      <w:proofErr w:type="gramEnd"/>
+      <w:r>
+        <w:rPr>
+          <w:lang w:val="fr-CA"/>
+        </w:rPr>
+        <w:t>NAS, Nom, Age, Sexe, Nationalité)</w:t>
+      </w:r>
+    </w:p>
+    <w:p>
+      <w:r>
+        <w:rPr>
+          <w:b/>
+        </w:rPr>
+        <w:t xml:space="preserve">Primary Key </w:t>
+      </w:r>
+      <w:r>
+        <w:t>NAS</w:t>
       </w:r>
     </w:p>
     <w:p/>
@@ -334,21 +956,17 @@
           <w:color w:val="E06666"/>
           <w:sz w:val="24"/>
           <w:szCs w:val="24"/>
-          <w:lang w:val="fr-CA"/>
-        </w:rPr>
-      </w:pPr>
-      <w:proofErr w:type="spellStart"/>
-      <w:r>
-        <w:rPr>
-          <w:b/>
-          <w:color w:val="E06666"/>
-          <w:sz w:val="24"/>
-          <w:szCs w:val="24"/>
-          <w:lang w:val="fr-CA"/>
-        </w:rPr>
-        <w:t>CarteCrédit</w:t>
-      </w:r>
-      <w:proofErr w:type="spellEnd"/>
+        </w:rPr>
+      </w:pPr>
+      <w:r>
+        <w:rPr>
+          <w:b/>
+          <w:color w:val="E06666"/>
+          <w:sz w:val="24"/>
+          <w:szCs w:val="24"/>
+        </w:rPr>
+        <w:t>FilmeParticipant</w:t>
+      </w:r>
     </w:p>
     <w:p>
       <w:pPr>
@@ -363,7 +981,14 @@
           <w:b/>
           <w:lang w:val="fr-CA"/>
         </w:rPr>
-        <w:t>CarteCrédit</w:t>
+        <w:t>Filme</w:t>
+      </w:r>
+      <w:r>
+        <w:rPr>
+          <w:b/>
+          <w:lang w:val="fr-CA"/>
+        </w:rPr>
+        <w:t>Participant</w:t>
       </w:r>
       <w:proofErr w:type="spellEnd"/>
       <w:r>
@@ -378,7 +1003,7 @@
         <w:rPr>
           <w:lang w:val="fr-CA"/>
         </w:rPr>
-        <w:t>NoCarte</w:t>
+        <w:t>ID_participant</w:t>
       </w:r>
       <w:proofErr w:type="spellEnd"/>
       <w:r>
@@ -392,28 +1017,28 @@
         <w:rPr>
           <w:lang w:val="fr-CA"/>
         </w:rPr>
-        <w:t>ID_membre</w:t>
-      </w:r>
-      <w:proofErr w:type="spellEnd"/>
-      <w:r>
-        <w:rPr>
-          <w:lang w:val="fr-CA"/>
-        </w:rPr>
-        <w:t xml:space="preserve">, titulaire, </w:t>
-      </w:r>
-      <w:proofErr w:type="spellStart"/>
-      <w:r>
-        <w:rPr>
-          <w:lang w:val="fr-CA"/>
-        </w:rPr>
-        <w:t>date_exp</w:t>
-      </w:r>
-      <w:proofErr w:type="spellEnd"/>
-      <w:r>
-        <w:rPr>
-          <w:lang w:val="fr-CA"/>
-        </w:rPr>
-        <w:t>, CCV)</w:t>
+        <w:t>NoFilme</w:t>
+      </w:r>
+      <w:proofErr w:type="spellEnd"/>
+      <w:r>
+        <w:rPr>
+          <w:lang w:val="fr-CA"/>
+        </w:rPr>
+        <w:t xml:space="preserve">, </w:t>
+      </w:r>
+      <w:proofErr w:type="spellStart"/>
+      <w:r>
+        <w:rPr>
+          <w:lang w:val="fr-CA"/>
+        </w:rPr>
+        <w:t>Role</w:t>
+      </w:r>
+      <w:proofErr w:type="spellEnd"/>
+      <w:r>
+        <w:rPr>
+          <w:lang w:val="fr-CA"/>
+        </w:rPr>
+        <w:t>, Salaire)</w:t>
       </w:r>
     </w:p>
     <w:p>
@@ -425,542 +1050,17 @@
       </w:r>
       <w:proofErr w:type="spellStart"/>
       <w:r>
-        <w:t>NoCarte</w:t>
-      </w:r>
-      <w:proofErr w:type="spellEnd"/>
-    </w:p>
-    <w:p>
-      <w:r>
-        <w:rPr>
-          <w:b/>
-        </w:rPr>
-        <w:t xml:space="preserve">Foreign Key </w:t>
-      </w:r>
-      <w:r>
-        <w:t xml:space="preserve">ID_membre </w:t>
-      </w:r>
-      <w:r>
-        <w:rPr>
-          <w:b/>
-        </w:rPr>
-        <w:t>references</w:t>
-      </w:r>
-      <w:r>
-        <w:t xml:space="preserve"> Membre(ID_membre)</w:t>
-      </w:r>
-    </w:p>
-    <w:p/>
-    <w:p>
-      <w:pPr>
-        <w:rPr>
-          <w:b/>
-          <w:color w:val="E06666"/>
-          <w:sz w:val="24"/>
-          <w:szCs w:val="24"/>
-          <w:lang w:val="fr-CA"/>
-        </w:rPr>
-      </w:pPr>
-      <w:r>
-        <w:rPr>
-          <w:b/>
-          <w:color w:val="E06666"/>
-          <w:sz w:val="24"/>
-          <w:szCs w:val="24"/>
-          <w:lang w:val="fr-CA"/>
-        </w:rPr>
-        <w:t>Commande</w:t>
-      </w:r>
-    </w:p>
-    <w:p>
-      <w:pPr>
-        <w:rPr>
-          <w:lang w:val="fr-CA"/>
-        </w:rPr>
-      </w:pPr>
-      <w:proofErr w:type="gramStart"/>
-      <w:r>
-        <w:rPr>
-          <w:b/>
-          <w:lang w:val="fr-CA"/>
-        </w:rPr>
-        <w:t>Commande</w:t>
-      </w:r>
-      <w:r>
-        <w:rPr>
-          <w:lang w:val="fr-CA"/>
-        </w:rPr>
-        <w:t>(</w:t>
-      </w:r>
-      <w:proofErr w:type="spellStart"/>
-      <w:proofErr w:type="gramEnd"/>
-      <w:r>
-        <w:rPr>
-          <w:lang w:val="fr-CA"/>
-        </w:rPr>
-        <w:t>NoCommande</w:t>
-      </w:r>
-      <w:proofErr w:type="spellEnd"/>
-      <w:r>
-        <w:rPr>
-          <w:lang w:val="fr-CA"/>
-        </w:rPr>
+        <w:t>ID_participant</w:t>
+      </w:r>
+      <w:proofErr w:type="spellEnd"/>
+      <w:r>
         <w:t xml:space="preserve">, </w:t>
       </w:r>
       <w:proofErr w:type="spellStart"/>
       <w:r>
-        <w:rPr>
-          <w:lang w:val="fr-CA"/>
-        </w:rPr>
-        <w:t>ID_membre</w:t>
-      </w:r>
-      <w:proofErr w:type="spellEnd"/>
-      <w:r>
-        <w:rPr>
-          <w:lang w:val="fr-CA"/>
-        </w:rPr>
-        <w:t xml:space="preserve">, </w:t>
-      </w:r>
-      <w:proofErr w:type="spellStart"/>
-      <w:r>
-        <w:rPr>
-          <w:lang w:val="fr-CA"/>
-        </w:rPr>
-        <w:t>DateLivraison</w:t>
-      </w:r>
-      <w:proofErr w:type="spellEnd"/>
-      <w:r>
-        <w:rPr>
-          <w:lang w:val="fr-CA"/>
-        </w:rPr>
-        <w:t>, Distance, Coût)</w:t>
-      </w:r>
-    </w:p>
-    <w:p>
-      <w:r>
-        <w:rPr>
-          <w:b/>
-        </w:rPr>
-        <w:t xml:space="preserve">Primary Key </w:t>
-      </w:r>
-      <w:proofErr w:type="spellStart"/>
-      <w:r>
-        <w:t>NoCommande</w:t>
-      </w:r>
-      <w:proofErr w:type="spellEnd"/>
-    </w:p>
-    <w:p>
-      <w:r>
-        <w:rPr>
-          <w:b/>
-        </w:rPr>
-        <w:t xml:space="preserve">Foreign Key </w:t>
-      </w:r>
-      <w:r>
-        <w:t xml:space="preserve">ID_membre </w:t>
-      </w:r>
-      <w:r>
-        <w:rPr>
-          <w:b/>
-        </w:rPr>
-        <w:t>references</w:t>
-      </w:r>
-      <w:r>
-        <w:t xml:space="preserve"> Membre(ID_membre)</w:t>
-      </w:r>
-    </w:p>
-    <w:p/>
-    <w:p>
-      <w:pPr>
-        <w:rPr>
-          <w:b/>
-          <w:color w:val="E06666"/>
-          <w:sz w:val="24"/>
-          <w:szCs w:val="24"/>
-          <w:lang w:val="fr-CA"/>
-        </w:rPr>
-      </w:pPr>
-      <w:r>
-        <w:rPr>
-          <w:b/>
-          <w:color w:val="E06666"/>
-          <w:sz w:val="24"/>
-          <w:szCs w:val="24"/>
-          <w:lang w:val="fr-CA"/>
-        </w:rPr>
-        <w:t>DVD</w:t>
-      </w:r>
-    </w:p>
-    <w:p>
-      <w:pPr>
-        <w:rPr>
-          <w:lang w:val="fr-CA"/>
-        </w:rPr>
-      </w:pPr>
-      <w:proofErr w:type="gramStart"/>
-      <w:r>
-        <w:rPr>
-          <w:b/>
-          <w:lang w:val="fr-CA"/>
-        </w:rPr>
-        <w:t>DVD</w:t>
-      </w:r>
-      <w:r>
-        <w:rPr>
-          <w:lang w:val="fr-CA"/>
-        </w:rPr>
-        <w:t>(</w:t>
-      </w:r>
-      <w:proofErr w:type="spellStart"/>
-      <w:proofErr w:type="gramEnd"/>
-      <w:r>
-        <w:rPr>
-          <w:lang w:val="fr-CA"/>
-        </w:rPr>
-        <w:t>ID_dvd</w:t>
-      </w:r>
-      <w:proofErr w:type="spellEnd"/>
-      <w:r>
-        <w:rPr>
-          <w:lang w:val="fr-CA"/>
-        </w:rPr>
-        <w:t xml:space="preserve">, </w:t>
-      </w:r>
-      <w:proofErr w:type="spellStart"/>
-      <w:r>
-        <w:rPr>
-          <w:lang w:val="fr-CA"/>
-        </w:rPr>
-        <w:t>NoCommande</w:t>
-      </w:r>
-      <w:proofErr w:type="spellEnd"/>
-      <w:r>
-        <w:rPr>
-          <w:lang w:val="fr-CA"/>
-        </w:rPr>
-        <w:t xml:space="preserve">, </w:t>
-      </w:r>
-      <w:proofErr w:type="spellStart"/>
-      <w:r>
-        <w:rPr>
-          <w:lang w:val="fr-CA"/>
-        </w:rPr>
         <w:t>NoFilme</w:t>
       </w:r>
       <w:proofErr w:type="spellEnd"/>
-      <w:r>
-        <w:rPr>
-          <w:lang w:val="fr-CA"/>
-        </w:rPr>
-        <w:t>)</w:t>
-      </w:r>
-    </w:p>
-    <w:p>
-      <w:r>
-        <w:rPr>
-          <w:b/>
-        </w:rPr>
-        <w:t>Primary Key</w:t>
-      </w:r>
-      <w:r>
-        <w:t xml:space="preserve"> </w:t>
-      </w:r>
-      <w:proofErr w:type="spellStart"/>
-      <w:r>
-        <w:t>ID_dvd</w:t>
-      </w:r>
-      <w:proofErr w:type="spellEnd"/>
-    </w:p>
-    <w:p>
-      <w:r>
-        <w:rPr>
-          <w:b/>
-        </w:rPr>
-        <w:t xml:space="preserve">Foreign Key </w:t>
-      </w:r>
-      <w:r>
-        <w:t xml:space="preserve">NoCommande </w:t>
-      </w:r>
-      <w:r>
-        <w:rPr>
-          <w:b/>
-        </w:rPr>
-        <w:t>references</w:t>
-      </w:r>
-      <w:r>
-        <w:t xml:space="preserve"> Commande(NoCommande)</w:t>
-      </w:r>
-    </w:p>
-    <w:p>
-      <w:r>
-        <w:rPr>
-          <w:b/>
-        </w:rPr>
-        <w:t xml:space="preserve">Foreign Key </w:t>
-      </w:r>
-      <w:r>
-        <w:t xml:space="preserve">NoFilme </w:t>
-      </w:r>
-      <w:r>
-        <w:rPr>
-          <w:b/>
-        </w:rPr>
-        <w:t>references</w:t>
-      </w:r>
-      <w:r>
-        <w:t xml:space="preserve"> Filme(NoFilme)</w:t>
-      </w:r>
-    </w:p>
-    <w:p/>
-    <w:p>
-      <w:pPr>
-        <w:rPr>
-          <w:b/>
-          <w:color w:val="E06666"/>
-          <w:sz w:val="24"/>
-          <w:szCs w:val="24"/>
-          <w:lang w:val="fr-CA"/>
-        </w:rPr>
-      </w:pPr>
-      <w:r>
-        <w:rPr>
-          <w:b/>
-          <w:color w:val="E06666"/>
-          <w:sz w:val="24"/>
-          <w:szCs w:val="24"/>
-          <w:lang w:val="fr-CA"/>
-        </w:rPr>
-        <w:t>Filme</w:t>
-      </w:r>
-    </w:p>
-    <w:p>
-      <w:pPr>
-        <w:rPr>
-          <w:lang w:val="fr-CA"/>
-        </w:rPr>
-      </w:pPr>
-      <w:proofErr w:type="gramStart"/>
-      <w:r>
-        <w:rPr>
-          <w:b/>
-          <w:lang w:val="fr-CA"/>
-        </w:rPr>
-        <w:t>Filme</w:t>
-      </w:r>
-      <w:r>
-        <w:rPr>
-          <w:lang w:val="fr-CA"/>
-        </w:rPr>
-        <w:t>(</w:t>
-      </w:r>
-      <w:proofErr w:type="spellStart"/>
-      <w:proofErr w:type="gramEnd"/>
-      <w:r>
-        <w:rPr>
-          <w:lang w:val="fr-CA"/>
-        </w:rPr>
-        <w:t>NoFilme</w:t>
-      </w:r>
-      <w:proofErr w:type="spellEnd"/>
-      <w:r>
-        <w:rPr>
-          <w:lang w:val="fr-CA"/>
-        </w:rPr>
-        <w:t xml:space="preserve">, Titre, Genre, </w:t>
-      </w:r>
-      <w:proofErr w:type="spellStart"/>
-      <w:r>
-        <w:rPr>
-          <w:lang w:val="fr-CA"/>
-        </w:rPr>
-        <w:t>DateProduction</w:t>
-      </w:r>
-      <w:proofErr w:type="spellEnd"/>
-      <w:r>
-        <w:rPr>
-          <w:lang w:val="fr-CA"/>
-        </w:rPr>
-        <w:t>, Durée)</w:t>
-      </w:r>
-    </w:p>
-    <w:p>
-      <w:pPr>
-        <w:rPr>
-          <w:lang w:val="fr-CA"/>
-        </w:rPr>
-      </w:pPr>
-      <w:proofErr w:type="spellStart"/>
-      <w:r>
-        <w:rPr>
-          <w:b/>
-          <w:lang w:val="fr-CA"/>
-        </w:rPr>
-        <w:t>Primary</w:t>
-      </w:r>
-      <w:proofErr w:type="spellEnd"/>
-      <w:r>
-        <w:rPr>
-          <w:b/>
-          <w:lang w:val="fr-CA"/>
-        </w:rPr>
-        <w:t xml:space="preserve"> Key</w:t>
-      </w:r>
-      <w:r>
-        <w:rPr>
-          <w:lang w:val="fr-CA"/>
-        </w:rPr>
-        <w:t xml:space="preserve"> </w:t>
-      </w:r>
-      <w:proofErr w:type="spellStart"/>
-      <w:r>
-        <w:rPr>
-          <w:lang w:val="fr-CA"/>
-        </w:rPr>
-        <w:t>NoFilme</w:t>
-      </w:r>
-      <w:proofErr w:type="spellEnd"/>
-    </w:p>
-    <w:p>
-      <w:pPr>
-        <w:rPr>
-          <w:lang w:val="fr-CA"/>
-        </w:rPr>
-      </w:pPr>
-    </w:p>
-    <w:p>
-      <w:pPr>
-        <w:rPr>
-          <w:b/>
-          <w:color w:val="E06666"/>
-          <w:sz w:val="24"/>
-          <w:szCs w:val="24"/>
-          <w:lang w:val="fr-CA"/>
-        </w:rPr>
-      </w:pPr>
-      <w:r>
-        <w:rPr>
-          <w:b/>
-          <w:color w:val="E06666"/>
-          <w:sz w:val="24"/>
-          <w:szCs w:val="24"/>
-          <w:lang w:val="fr-CA"/>
-        </w:rPr>
-        <w:t>Participant</w:t>
-      </w:r>
-    </w:p>
-    <w:p>
-      <w:pPr>
-        <w:rPr>
-          <w:lang w:val="fr-CA"/>
-        </w:rPr>
-      </w:pPr>
-      <w:proofErr w:type="gramStart"/>
-      <w:r>
-        <w:rPr>
-          <w:b/>
-          <w:lang w:val="fr-CA"/>
-        </w:rPr>
-        <w:t>Participant</w:t>
-      </w:r>
-      <w:r>
-        <w:rPr>
-          <w:lang w:val="fr-CA"/>
-        </w:rPr>
-        <w:t>(</w:t>
-      </w:r>
-      <w:proofErr w:type="gramEnd"/>
-      <w:r>
-        <w:rPr>
-          <w:lang w:val="fr-CA"/>
-        </w:rPr>
-        <w:t>NAS, Nom, Age, Sexe, Nationalité)</w:t>
-      </w:r>
-    </w:p>
-    <w:p>
-      <w:r>
-        <w:rPr>
-          <w:b/>
-        </w:rPr>
-        <w:t xml:space="preserve">Primary Key </w:t>
-      </w:r>
-      <w:r>
-        <w:t>NAS</w:t>
-      </w:r>
-    </w:p>
-    <w:p/>
-    <w:p>
-      <w:pPr>
-        <w:rPr>
-          <w:b/>
-          <w:color w:val="E06666"/>
-          <w:sz w:val="24"/>
-          <w:szCs w:val="24"/>
-        </w:rPr>
-      </w:pPr>
-      <w:r>
-        <w:rPr>
-          <w:b/>
-          <w:color w:val="E06666"/>
-          <w:sz w:val="24"/>
-          <w:szCs w:val="24"/>
-        </w:rPr>
-        <w:t>FilmeParticipant</w:t>
-      </w:r>
-    </w:p>
-    <w:p>
-      <w:proofErr w:type="spellStart"/>
-      <w:proofErr w:type="gramStart"/>
-      <w:r>
-        <w:rPr>
-          <w:b/>
-        </w:rPr>
-        <w:t>Filme</w:t>
-      </w:r>
-      <w:r>
-        <w:rPr>
-          <w:b/>
-        </w:rPr>
-        <w:t>Participant</w:t>
-      </w:r>
-      <w:proofErr w:type="spellEnd"/>
-      <w:r>
-        <w:t>(</w:t>
-      </w:r>
-      <w:proofErr w:type="spellStart"/>
-      <w:proofErr w:type="gramEnd"/>
-      <w:r>
-        <w:t>ID_participant</w:t>
-      </w:r>
-      <w:proofErr w:type="spellEnd"/>
-      <w:r>
-        <w:t xml:space="preserve">, </w:t>
-      </w:r>
-      <w:proofErr w:type="spellStart"/>
-      <w:r>
-        <w:t>NoFilme</w:t>
-      </w:r>
-      <w:proofErr w:type="spellEnd"/>
-      <w:r>
-        <w:t xml:space="preserve">, Role, </w:t>
-      </w:r>
-      <w:proofErr w:type="spellStart"/>
-      <w:r>
-        <w:t>Salaire</w:t>
-      </w:r>
-      <w:proofErr w:type="spellEnd"/>
-      <w:r>
-        <w:t>)</w:t>
-      </w:r>
-    </w:p>
-    <w:p>
-      <w:r>
-        <w:rPr>
-          <w:b/>
-        </w:rPr>
-        <w:t xml:space="preserve">Primary Key </w:t>
-      </w:r>
-      <w:r>
-        <w:t>ID_participant, NoFilme</w:t>
-      </w:r>
     </w:p>
     <w:p>
       <w:r>

</xml_diff>